<commit_message>
Added placement of towers
Added ability to place a basic test tower. Tower doesn't currently do anything yet.
</commit_message>
<xml_diff>
--- a/Rouge Defense/Self-Organization/General plan.docx
+++ b/Rouge Defense/Self-Organization/General plan.docx
@@ -152,16 +152,8 @@
         <w:rPr>
           <w:highlight w:val="yellow"/>
         </w:rPr>
-        <w:t xml:space="preserve">Make basic </w:t>
+        <w:t>Make basic grid</w:t>
       </w:r>
-      <w:proofErr w:type="gramStart"/>
-      <w:r>
-        <w:rPr>
-          <w:highlight w:val="yellow"/>
-        </w:rPr>
-        <w:t>grid</w:t>
-      </w:r>
-      <w:proofErr w:type="gramEnd"/>
     </w:p>
     <w:p>
       <w:pPr>
@@ -170,15 +162,16 @@
           <w:ilvl w:val="0"/>
           <w:numId w:val="2"/>
         </w:numPr>
+        <w:rPr>
+          <w:highlight w:val="yellow"/>
+        </w:rPr>
       </w:pPr>
       <w:r>
-        <w:t xml:space="preserve">Place a </w:t>
+        <w:rPr>
+          <w:highlight w:val="yellow"/>
+        </w:rPr>
+        <w:t>Place a tower</w:t>
       </w:r>
-      <w:proofErr w:type="gramStart"/>
-      <w:r>
-        <w:t>tower</w:t>
-      </w:r>
-      <w:proofErr w:type="gramEnd"/>
     </w:p>
     <w:p>
       <w:pPr>
@@ -189,13 +182,8 @@
         </w:numPr>
       </w:pPr>
       <w:r>
-        <w:t xml:space="preserve">Enemy that </w:t>
+        <w:t>Enemy that moves</w:t>
       </w:r>
-      <w:proofErr w:type="gramStart"/>
-      <w:r>
-        <w:t>moves</w:t>
-      </w:r>
-      <w:proofErr w:type="gramEnd"/>
     </w:p>
     <w:sectPr>
       <w:pgSz w:w="12240" w:h="15840"/>

</xml_diff>

<commit_message>
Added enemy movement and projectiles
Added spawning of enemy, enemy movement, and towers detecting and firing at enemies. Currently in a very placeholder conceptual stage, as I have still yet to figure out how to despawn the enemy and haven't set the projectile to despawn upon hitting an enemy.
</commit_message>
<xml_diff>
--- a/Rouge Defense/Self-Organization/General plan.docx
+++ b/Rouge Defense/Self-Organization/General plan.docx
@@ -180,9 +180,51 @@
           <w:ilvl w:val="0"/>
           <w:numId w:val="2"/>
         </w:numPr>
-      </w:pPr>
-      <w:r>
+        <w:rPr>
+          <w:highlight w:val="yellow"/>
+        </w:rPr>
+      </w:pPr>
+      <w:r>
+        <w:rPr>
+          <w:highlight w:val="yellow"/>
+        </w:rPr>
         <w:t>Enemy that moves</w:t>
+      </w:r>
+    </w:p>
+    <w:p>
+      <w:pPr>
+        <w:pStyle w:val="ListParagraph"/>
+        <w:numPr>
+          <w:ilvl w:val="0"/>
+          <w:numId w:val="2"/>
+        </w:numPr>
+      </w:pPr>
+      <w:r>
+        <w:t>Fix current bugs with enemy</w:t>
+      </w:r>
+    </w:p>
+    <w:p>
+      <w:pPr>
+        <w:pStyle w:val="ListParagraph"/>
+        <w:numPr>
+          <w:ilvl w:val="1"/>
+          <w:numId w:val="2"/>
+        </w:numPr>
+      </w:pPr>
+      <w:r>
+        <w:t>Projectiles go through</w:t>
+      </w:r>
+    </w:p>
+    <w:p>
+      <w:pPr>
+        <w:pStyle w:val="ListParagraph"/>
+        <w:numPr>
+          <w:ilvl w:val="1"/>
+          <w:numId w:val="2"/>
+        </w:numPr>
+      </w:pPr>
+      <w:r>
+        <w:t>Game crashes on death</w:t>
       </w:r>
     </w:p>
     <w:sectPr>
@@ -213,7 +255,7 @@
         <w:rFonts w:ascii="Symbol" w:hAnsi="Symbol" w:hint="default"/>
       </w:rPr>
     </w:lvl>
-    <w:lvl w:ilvl="1" w:tplc="04090003" w:tentative="1">
+    <w:lvl w:ilvl="1" w:tplc="04090003">
       <w:start w:val="1"/>
       <w:numFmt w:val="bullet"/>
       <w:lvlText w:val="o"/>

</xml_diff>

<commit_message>
Improved placement and added resources
Added resource count and towers needing resources.
Renamed test_tower and test_enemy stuff to basic_shooter and basic_enemy.
Added natural resource generation, 25 every 10 seconds.
Added basic resource generator tower, 25 every 24 seconds.
Improved tower placement by preventing multiple towers from being placed on each other and allowing new towers to be placed after the death of a previous one, as well as ensuring towers can only be placed within the grid.
</commit_message>
<xml_diff>
--- a/Rouge Defense/Self-Organization/General plan.docx
+++ b/Rouge Defense/Self-Organization/General plan.docx
@@ -152,8 +152,16 @@
         <w:rPr>
           <w:highlight w:val="yellow"/>
         </w:rPr>
-        <w:t>Make basic grid</w:t>
-      </w:r>
+        <w:t xml:space="preserve">Make basic </w:t>
+      </w:r>
+      <w:proofErr w:type="gramStart"/>
+      <w:r>
+        <w:rPr>
+          <w:highlight w:val="yellow"/>
+        </w:rPr>
+        <w:t>grid</w:t>
+      </w:r>
+      <w:proofErr w:type="gramEnd"/>
     </w:p>
     <w:p>
       <w:pPr>
@@ -170,8 +178,16 @@
         <w:rPr>
           <w:highlight w:val="yellow"/>
         </w:rPr>
-        <w:t>Place a tower</w:t>
-      </w:r>
+        <w:t xml:space="preserve">Place a </w:t>
+      </w:r>
+      <w:proofErr w:type="gramStart"/>
+      <w:r>
+        <w:rPr>
+          <w:highlight w:val="yellow"/>
+        </w:rPr>
+        <w:t>tower</w:t>
+      </w:r>
+      <w:proofErr w:type="gramEnd"/>
     </w:p>
     <w:p>
       <w:pPr>
@@ -188,8 +204,16 @@
         <w:rPr>
           <w:highlight w:val="yellow"/>
         </w:rPr>
-        <w:t>Enemy that moves</w:t>
-      </w:r>
+        <w:t xml:space="preserve">Enemy that </w:t>
+      </w:r>
+      <w:proofErr w:type="gramStart"/>
+      <w:r>
+        <w:rPr>
+          <w:highlight w:val="yellow"/>
+        </w:rPr>
+        <w:t>moves</w:t>
+      </w:r>
+      <w:proofErr w:type="gramEnd"/>
     </w:p>
     <w:p>
       <w:pPr>
@@ -206,8 +230,16 @@
         <w:rPr>
           <w:highlight w:val="yellow"/>
         </w:rPr>
-        <w:t>Fix current bugs with enemy</w:t>
-      </w:r>
+        <w:t xml:space="preserve">Fix current bugs with </w:t>
+      </w:r>
+      <w:proofErr w:type="gramStart"/>
+      <w:r>
+        <w:rPr>
+          <w:highlight w:val="yellow"/>
+        </w:rPr>
+        <w:t>enemy</w:t>
+      </w:r>
+      <w:proofErr w:type="gramEnd"/>
     </w:p>
     <w:p>
       <w:pPr>
@@ -224,8 +256,16 @@
         <w:rPr>
           <w:highlight w:val="yellow"/>
         </w:rPr>
-        <w:t>Projectiles go through</w:t>
-      </w:r>
+        <w:t xml:space="preserve">Projectiles go </w:t>
+      </w:r>
+      <w:proofErr w:type="gramStart"/>
+      <w:r>
+        <w:rPr>
+          <w:highlight w:val="yellow"/>
+        </w:rPr>
+        <w:t>through</w:t>
+      </w:r>
+      <w:proofErr w:type="gramEnd"/>
     </w:p>
     <w:p>
       <w:pPr>
@@ -242,8 +282,16 @@
         <w:rPr>
           <w:highlight w:val="yellow"/>
         </w:rPr>
-        <w:t>Game crashes on death</w:t>
-      </w:r>
+        <w:t xml:space="preserve">Game crashes on </w:t>
+      </w:r>
+      <w:proofErr w:type="gramStart"/>
+      <w:r>
+        <w:rPr>
+          <w:highlight w:val="yellow"/>
+        </w:rPr>
+        <w:t>death</w:t>
+      </w:r>
+      <w:proofErr w:type="gramEnd"/>
     </w:p>
     <w:p>
       <w:pPr>
@@ -266,8 +314,13 @@
         </w:numPr>
       </w:pPr>
       <w:r>
-        <w:t>Ideally want enemies to degrade naturally, but may not be possible with online assets, so may want to just have health bars as a compromise</w:t>
-      </w:r>
+        <w:t xml:space="preserve">Ideally want enemies to degrade naturally, but may not be possible with online assets, so may want to just have health bars as a </w:t>
+      </w:r>
+      <w:proofErr w:type="gramStart"/>
+      <w:r>
+        <w:t>compromise</w:t>
+      </w:r>
+      <w:proofErr w:type="gramEnd"/>
     </w:p>
     <w:p>
       <w:pPr>
@@ -276,8 +329,14 @@
           <w:ilvl w:val="0"/>
           <w:numId w:val="2"/>
         </w:numPr>
-      </w:pPr>
-      <w:r>
+        <w:rPr>
+          <w:highlight w:val="yellow"/>
+        </w:rPr>
+      </w:pPr>
+      <w:r>
+        <w:rPr>
+          <w:highlight w:val="yellow"/>
+        </w:rPr>
         <w:lastRenderedPageBreak/>
         <w:t>Resource costs for towers</w:t>
       </w:r>
@@ -289,10 +348,24 @@
           <w:ilvl w:val="0"/>
           <w:numId w:val="2"/>
         </w:numPr>
-      </w:pPr>
-      <w:r>
-        <w:t>Generate resources</w:t>
-      </w:r>
+        <w:rPr>
+          <w:highlight w:val="yellow"/>
+        </w:rPr>
+      </w:pPr>
+      <w:r>
+        <w:rPr>
+          <w:highlight w:val="yellow"/>
+        </w:rPr>
+        <w:t xml:space="preserve">Generate </w:t>
+      </w:r>
+      <w:proofErr w:type="gramStart"/>
+      <w:r>
+        <w:rPr>
+          <w:highlight w:val="yellow"/>
+        </w:rPr>
+        <w:t>resources</w:t>
+      </w:r>
+      <w:proofErr w:type="gramEnd"/>
     </w:p>
     <w:p>
       <w:pPr>
@@ -303,8 +376,13 @@
         </w:numPr>
       </w:pPr>
       <w:r>
-        <w:t>Implement the other 3 main towers</w:t>
-      </w:r>
+        <w:t xml:space="preserve">Implement the other 3 main </w:t>
+      </w:r>
+      <w:proofErr w:type="gramStart"/>
+      <w:r>
+        <w:t>towers</w:t>
+      </w:r>
+      <w:proofErr w:type="gramEnd"/>
     </w:p>
     <w:p>
       <w:pPr>
@@ -313,8 +391,14 @@
           <w:ilvl w:val="1"/>
           <w:numId w:val="2"/>
         </w:numPr>
-      </w:pPr>
-      <w:r>
+        <w:rPr>
+          <w:highlight w:val="yellow"/>
+        </w:rPr>
+      </w:pPr>
+      <w:r>
+        <w:rPr>
+          <w:highlight w:val="yellow"/>
+        </w:rPr>
         <w:t>Resource generator</w:t>
       </w:r>
     </w:p>
@@ -349,10 +433,38 @@
           <w:ilvl w:val="0"/>
           <w:numId w:val="2"/>
         </w:numPr>
-      </w:pPr>
-      <w:r>
-        <w:t>Rename “Test_tower” stuff to basic shooter</w:t>
-      </w:r>
+        <w:rPr>
+          <w:highlight w:val="yellow"/>
+        </w:rPr>
+      </w:pPr>
+      <w:r>
+        <w:rPr>
+          <w:highlight w:val="yellow"/>
+        </w:rPr>
+        <w:t>Rename “</w:t>
+      </w:r>
+      <w:proofErr w:type="spellStart"/>
+      <w:r>
+        <w:rPr>
+          <w:highlight w:val="yellow"/>
+        </w:rPr>
+        <w:t>Test_tower</w:t>
+      </w:r>
+      <w:proofErr w:type="spellEnd"/>
+      <w:r>
+        <w:rPr>
+          <w:highlight w:val="yellow"/>
+        </w:rPr>
+        <w:t xml:space="preserve">” stuff to basic </w:t>
+      </w:r>
+      <w:proofErr w:type="gramStart"/>
+      <w:r>
+        <w:rPr>
+          <w:highlight w:val="yellow"/>
+        </w:rPr>
+        <w:t>shooter</w:t>
+      </w:r>
+      <w:proofErr w:type="gramEnd"/>
     </w:p>
     <w:sectPr>
       <w:pgSz w:w="12240" w:h="15840"/>

</xml_diff>

<commit_message>
Added menu, recharges, and spawning outline
Added main menu. Currently just has title and start button.
Added functional recharges. Still need to find some way to visually indicate the recharges to the player.
Added a basic outline of how wave spawning and progression will work.
Fixed minor misalignment with lanes that enemies follow.
</commit_message>
<xml_diff>
--- a/Rouge Defense/Self-Organization/General plan.docx
+++ b/Rouge Defense/Self-Organization/General plan.docx
@@ -1,6 +1,6 @@
 
 <file path=word/document.xml><?xml version="1.0" encoding="utf-8"?>
-<w:document xmlns:wpc="http://schemas.microsoft.com/office/word/2010/wordprocessingCanvas" xmlns:cx="http://schemas.microsoft.com/office/drawing/2014/chartex" xmlns:cx1="http://schemas.microsoft.com/office/drawing/2015/9/8/chartex" xmlns:cx2="http://schemas.microsoft.com/office/drawing/2015/10/21/chartex" xmlns:cx3="http://schemas.microsoft.com/office/drawing/2016/5/9/chartex" xmlns:cx4="http://schemas.microsoft.com/office/drawing/2016/5/10/chartex" xmlns:cx5="http://schemas.microsoft.com/office/drawing/2016/5/11/chartex" xmlns:cx6="http://schemas.microsoft.com/office/drawing/2016/5/12/chartex" xmlns:cx7="http://schemas.microsoft.com/office/drawing/2016/5/13/chartex" xmlns:cx8="http://schemas.microsoft.com/office/drawing/2016/5/14/chartex" xmlns:mc="http://schemas.openxmlformats.org/markup-compatibility/2006" xmlns:aink="http://schemas.microsoft.com/office/drawing/2016/ink" xmlns:am3d="http://schemas.microsoft.com/office/drawing/2017/model3d" xmlns:o="urn:schemas-microsoft-com:office:office" xmlns:oel="http://schemas.microsoft.com/office/2019/extlst" xmlns:r="http://schemas.openxmlformats.org/officeDocument/2006/relationships" xmlns:m="http://schemas.openxmlformats.org/officeDocument/2006/math" xmlns:v="urn:schemas-microsoft-com:vml" xmlns:wp14="http://schemas.microsoft.com/office/word/2010/wordprocessingDrawing" xmlns:wp="http://schemas.openxmlformats.org/drawingml/2006/wordprocessingDrawing" xmlns:w10="urn:schemas-microsoft-com:office:word" xmlns:w="http://schemas.openxmlformats.org/wordprocessingml/2006/main" xmlns:w14="http://schemas.microsoft.com/office/word/2010/wordml" xmlns:w15="http://schemas.microsoft.com/office/word/2012/wordml" xmlns:w16cex="http://schemas.microsoft.com/office/word/2018/wordml/cex" xmlns:w16cid="http://schemas.microsoft.com/office/word/2016/wordml/cid" xmlns:w16="http://schemas.microsoft.com/office/word/2018/wordml" xmlns:w16sdtdh="http://schemas.microsoft.com/office/word/2020/wordml/sdtdatahash" xmlns:w16se="http://schemas.microsoft.com/office/word/2015/wordml/symex" xmlns:wpg="http://schemas.microsoft.com/office/word/2010/wordprocessingGroup" xmlns:wpi="http://schemas.microsoft.com/office/word/2010/wordprocessingInk" xmlns:wne="http://schemas.microsoft.com/office/word/2006/wordml" xmlns:wps="http://schemas.microsoft.com/office/word/2010/wordprocessingShape" mc:Ignorable="w14 w15 w16se w16cid w16 w16cex w16sdtdh wp14">
+<w:document xmlns:wpc="http://schemas.microsoft.com/office/word/2010/wordprocessingCanvas" xmlns:cx="http://schemas.microsoft.com/office/drawing/2014/chartex" xmlns:cx1="http://schemas.microsoft.com/office/drawing/2015/9/8/chartex" xmlns:cx2="http://schemas.microsoft.com/office/drawing/2015/10/21/chartex" xmlns:cx3="http://schemas.microsoft.com/office/drawing/2016/5/9/chartex" xmlns:cx4="http://schemas.microsoft.com/office/drawing/2016/5/10/chartex" xmlns:cx5="http://schemas.microsoft.com/office/drawing/2016/5/11/chartex" xmlns:cx6="http://schemas.microsoft.com/office/drawing/2016/5/12/chartex" xmlns:cx7="http://schemas.microsoft.com/office/drawing/2016/5/13/chartex" xmlns:cx8="http://schemas.microsoft.com/office/drawing/2016/5/14/chartex" xmlns:mc="http://schemas.openxmlformats.org/markup-compatibility/2006" xmlns:aink="http://schemas.microsoft.com/office/drawing/2016/ink" xmlns:am3d="http://schemas.microsoft.com/office/drawing/2017/model3d" xmlns:o="urn:schemas-microsoft-com:office:office" xmlns:oel="http://schemas.microsoft.com/office/2019/extlst" xmlns:r="http://schemas.openxmlformats.org/officeDocument/2006/relationships" xmlns:m="http://schemas.openxmlformats.org/officeDocument/2006/math" xmlns:v="urn:schemas-microsoft-com:vml" xmlns:wp14="http://schemas.microsoft.com/office/word/2010/wordprocessingDrawing" xmlns:wp="http://schemas.openxmlformats.org/drawingml/2006/wordprocessingDrawing" xmlns:w10="urn:schemas-microsoft-com:office:word" xmlns:w="http://schemas.openxmlformats.org/wordprocessingml/2006/main" xmlns:w14="http://schemas.microsoft.com/office/word/2010/wordml" xmlns:w15="http://schemas.microsoft.com/office/word/2012/wordml" xmlns:w16cex="http://schemas.microsoft.com/office/word/2018/wordml/cex" xmlns:w16cid="http://schemas.microsoft.com/office/word/2016/wordml/cid" xmlns:w16="http://schemas.microsoft.com/office/word/2018/wordml" xmlns:w16du="http://schemas.microsoft.com/office/word/2023/wordml/word16du" xmlns:w16sdtdh="http://schemas.microsoft.com/office/word/2020/wordml/sdtdatahash" xmlns:w16se="http://schemas.microsoft.com/office/word/2015/wordml/symex" xmlns:wpg="http://schemas.microsoft.com/office/word/2010/wordprocessingGroup" xmlns:wpi="http://schemas.microsoft.com/office/word/2010/wordprocessingInk" xmlns:wne="http://schemas.microsoft.com/office/word/2006/wordml" xmlns:wps="http://schemas.microsoft.com/office/word/2010/wordprocessingShape" mc:Ignorable="w14 w15 w16se w16cid w16 w16cex w16sdtdh w16du wp14">
   <w:body>
     <w:p>
       <w:r>
@@ -403,8 +403,14 @@
           <w:ilvl w:val="0"/>
           <w:numId w:val="2"/>
         </w:numPr>
-      </w:pPr>
-      <w:r>
+        <w:rPr>
+          <w:highlight w:val="yellow"/>
+        </w:rPr>
+      </w:pPr>
+      <w:r>
+        <w:rPr>
+          <w:highlight w:val="yellow"/>
+        </w:rPr>
         <w:t>Tower recharges</w:t>
       </w:r>
     </w:p>
@@ -412,12 +418,84 @@
       <w:pPr>
         <w:pStyle w:val="ListParagraph"/>
         <w:numPr>
+          <w:ilvl w:val="1"/>
+          <w:numId w:val="2"/>
+        </w:numPr>
+      </w:pPr>
+      <w:r>
+        <w:t>Visualize tower recharges</w:t>
+      </w:r>
+    </w:p>
+    <w:p>
+      <w:pPr>
+        <w:pStyle w:val="ListParagraph"/>
+        <w:numPr>
           <w:ilvl w:val="0"/>
           <w:numId w:val="2"/>
         </w:numPr>
       </w:pPr>
       <w:r>
         <w:t>Enemy spawning algorithm (waves and level progression)</w:t>
+      </w:r>
+    </w:p>
+    <w:p>
+      <w:pPr>
+        <w:pStyle w:val="ListParagraph"/>
+        <w:numPr>
+          <w:ilvl w:val="1"/>
+          <w:numId w:val="2"/>
+        </w:numPr>
+      </w:pPr>
+      <w:r>
+        <w:t>Base level with preset credits per wave, randomly spend credits on enemies in random lanes</w:t>
+      </w:r>
+    </w:p>
+    <w:p>
+      <w:pPr>
+        <w:pStyle w:val="ListParagraph"/>
+        <w:numPr>
+          <w:ilvl w:val="1"/>
+          <w:numId w:val="2"/>
+        </w:numPr>
+      </w:pPr>
+      <w:r>
+        <w:t>Each level increases overall credits, spread out evenly among waves</w:t>
+      </w:r>
+    </w:p>
+    <w:p>
+      <w:pPr>
+        <w:pStyle w:val="ListParagraph"/>
+        <w:numPr>
+          <w:ilvl w:val="1"/>
+          <w:numId w:val="2"/>
+        </w:numPr>
+      </w:pPr>
+      <w:r>
+        <w:t>Different level lengths with different amounts of credits</w:t>
+      </w:r>
+    </w:p>
+    <w:p>
+      <w:pPr>
+        <w:pStyle w:val="ListParagraph"/>
+        <w:numPr>
+          <w:ilvl w:val="1"/>
+          <w:numId w:val="2"/>
+        </w:numPr>
+      </w:pPr>
+      <w:r>
+        <w:t>Timer between waves</w:t>
+      </w:r>
+    </w:p>
+    <w:p>
+      <w:pPr>
+        <w:pStyle w:val="ListParagraph"/>
+        <w:numPr>
+          <w:ilvl w:val="2"/>
+          <w:numId w:val="2"/>
+        </w:numPr>
+      </w:pPr>
+      <w:r>
+        <w:t>Timer can be superseded by damaging enemies fast enough, but would need to track overall health of enemies in wave for that to work</w:t>
       </w:r>
     </w:p>
     <w:p>
@@ -443,7 +521,7 @@
 </file>
 
 <file path=word/numbering.xml><?xml version="1.0" encoding="utf-8"?>
-<w:numbering xmlns:wpc="http://schemas.microsoft.com/office/word/2010/wordprocessingCanvas" xmlns:cx="http://schemas.microsoft.com/office/drawing/2014/chartex" xmlns:cx1="http://schemas.microsoft.com/office/drawing/2015/9/8/chartex" xmlns:cx2="http://schemas.microsoft.com/office/drawing/2015/10/21/chartex" xmlns:cx3="http://schemas.microsoft.com/office/drawing/2016/5/9/chartex" xmlns:cx4="http://schemas.microsoft.com/office/drawing/2016/5/10/chartex" xmlns:cx5="http://schemas.microsoft.com/office/drawing/2016/5/11/chartex" xmlns:cx6="http://schemas.microsoft.com/office/drawing/2016/5/12/chartex" xmlns:cx7="http://schemas.microsoft.com/office/drawing/2016/5/13/chartex" xmlns:cx8="http://schemas.microsoft.com/office/drawing/2016/5/14/chartex" xmlns:mc="http://schemas.openxmlformats.org/markup-compatibility/2006" xmlns:aink="http://schemas.microsoft.com/office/drawing/2016/ink" xmlns:am3d="http://schemas.microsoft.com/office/drawing/2017/model3d" xmlns:o="urn:schemas-microsoft-com:office:office" xmlns:oel="http://schemas.microsoft.com/office/2019/extlst" xmlns:r="http://schemas.openxmlformats.org/officeDocument/2006/relationships" xmlns:m="http://schemas.openxmlformats.org/officeDocument/2006/math" xmlns:v="urn:schemas-microsoft-com:vml" xmlns:wp14="http://schemas.microsoft.com/office/word/2010/wordprocessingDrawing" xmlns:wp="http://schemas.openxmlformats.org/drawingml/2006/wordprocessingDrawing" xmlns:w10="urn:schemas-microsoft-com:office:word" xmlns:w="http://schemas.openxmlformats.org/wordprocessingml/2006/main" xmlns:w14="http://schemas.microsoft.com/office/word/2010/wordml" xmlns:w15="http://schemas.microsoft.com/office/word/2012/wordml" xmlns:w16cex="http://schemas.microsoft.com/office/word/2018/wordml/cex" xmlns:w16cid="http://schemas.microsoft.com/office/word/2016/wordml/cid" xmlns:w16="http://schemas.microsoft.com/office/word/2018/wordml" xmlns:w16sdtdh="http://schemas.microsoft.com/office/word/2020/wordml/sdtdatahash" xmlns:w16se="http://schemas.microsoft.com/office/word/2015/wordml/symex" xmlns:wpg="http://schemas.microsoft.com/office/word/2010/wordprocessingGroup" xmlns:wpi="http://schemas.microsoft.com/office/word/2010/wordprocessingInk" xmlns:wne="http://schemas.microsoft.com/office/word/2006/wordml" xmlns:wps="http://schemas.microsoft.com/office/word/2010/wordprocessingShape" mc:Ignorable="w14 w15 w16se w16cid w16 w16cex w16sdtdh wp14">
+<w:numbering xmlns:wpc="http://schemas.microsoft.com/office/word/2010/wordprocessingCanvas" xmlns:cx="http://schemas.microsoft.com/office/drawing/2014/chartex" xmlns:cx1="http://schemas.microsoft.com/office/drawing/2015/9/8/chartex" xmlns:cx2="http://schemas.microsoft.com/office/drawing/2015/10/21/chartex" xmlns:cx3="http://schemas.microsoft.com/office/drawing/2016/5/9/chartex" xmlns:cx4="http://schemas.microsoft.com/office/drawing/2016/5/10/chartex" xmlns:cx5="http://schemas.microsoft.com/office/drawing/2016/5/11/chartex" xmlns:cx6="http://schemas.microsoft.com/office/drawing/2016/5/12/chartex" xmlns:cx7="http://schemas.microsoft.com/office/drawing/2016/5/13/chartex" xmlns:cx8="http://schemas.microsoft.com/office/drawing/2016/5/14/chartex" xmlns:mc="http://schemas.openxmlformats.org/markup-compatibility/2006" xmlns:aink="http://schemas.microsoft.com/office/drawing/2016/ink" xmlns:am3d="http://schemas.microsoft.com/office/drawing/2017/model3d" xmlns:o="urn:schemas-microsoft-com:office:office" xmlns:oel="http://schemas.microsoft.com/office/2019/extlst" xmlns:r="http://schemas.openxmlformats.org/officeDocument/2006/relationships" xmlns:m="http://schemas.openxmlformats.org/officeDocument/2006/math" xmlns:v="urn:schemas-microsoft-com:vml" xmlns:wp14="http://schemas.microsoft.com/office/word/2010/wordprocessingDrawing" xmlns:wp="http://schemas.openxmlformats.org/drawingml/2006/wordprocessingDrawing" xmlns:w10="urn:schemas-microsoft-com:office:word" xmlns:w="http://schemas.openxmlformats.org/wordprocessingml/2006/main" xmlns:w14="http://schemas.microsoft.com/office/word/2010/wordml" xmlns:w15="http://schemas.microsoft.com/office/word/2012/wordml" xmlns:w16cex="http://schemas.microsoft.com/office/word/2018/wordml/cex" xmlns:w16cid="http://schemas.microsoft.com/office/word/2016/wordml/cid" xmlns:w16="http://schemas.microsoft.com/office/word/2018/wordml" xmlns:w16du="http://schemas.microsoft.com/office/word/2023/wordml/word16du" xmlns:w16sdtdh="http://schemas.microsoft.com/office/word/2020/wordml/sdtdatahash" xmlns:w16se="http://schemas.microsoft.com/office/word/2015/wordml/symex" xmlns:wpg="http://schemas.microsoft.com/office/word/2010/wordprocessingGroup" xmlns:wpi="http://schemas.microsoft.com/office/word/2010/wordprocessingInk" xmlns:wne="http://schemas.microsoft.com/office/word/2006/wordml" xmlns:wps="http://schemas.microsoft.com/office/word/2010/wordprocessingShape" mc:Ignorable="w14 w15 w16se w16cid w16 w16cex w16sdtdh w16du wp14">
   <w:abstractNum w:abstractNumId="0" w15:restartNumberingAfterBreak="0">
     <w:nsid w:val="316416B4"/>
     <w:multiLevelType w:val="hybridMultilevel"/>
@@ -680,7 +758,7 @@
 </file>
 
 <file path=word/styles.xml><?xml version="1.0" encoding="utf-8"?>
-<w:styles xmlns:mc="http://schemas.openxmlformats.org/markup-compatibility/2006" xmlns:r="http://schemas.openxmlformats.org/officeDocument/2006/relationships" xmlns:w="http://schemas.openxmlformats.org/wordprocessingml/2006/main" xmlns:w14="http://schemas.microsoft.com/office/word/2010/wordml" xmlns:w15="http://schemas.microsoft.com/office/word/2012/wordml" xmlns:w16cex="http://schemas.microsoft.com/office/word/2018/wordml/cex" xmlns:w16cid="http://schemas.microsoft.com/office/word/2016/wordml/cid" xmlns:w16="http://schemas.microsoft.com/office/word/2018/wordml" xmlns:w16sdtdh="http://schemas.microsoft.com/office/word/2020/wordml/sdtdatahash" xmlns:w16se="http://schemas.microsoft.com/office/word/2015/wordml/symex" mc:Ignorable="w14 w15 w16se w16cid w16 w16cex w16sdtdh">
+<w:styles xmlns:mc="http://schemas.openxmlformats.org/markup-compatibility/2006" xmlns:r="http://schemas.openxmlformats.org/officeDocument/2006/relationships" xmlns:w="http://schemas.openxmlformats.org/wordprocessingml/2006/main" xmlns:w14="http://schemas.microsoft.com/office/word/2010/wordml" xmlns:w15="http://schemas.microsoft.com/office/word/2012/wordml" xmlns:w16cex="http://schemas.microsoft.com/office/word/2018/wordml/cex" xmlns:w16cid="http://schemas.microsoft.com/office/word/2016/wordml/cid" xmlns:w16="http://schemas.microsoft.com/office/word/2018/wordml" xmlns:w16du="http://schemas.microsoft.com/office/word/2023/wordml/word16du" xmlns:w16sdtdh="http://schemas.microsoft.com/office/word/2020/wordml/sdtdatahash" xmlns:w16se="http://schemas.microsoft.com/office/word/2015/wordml/symex" mc:Ignorable="w14 w15 w16se w16cid w16 w16cex w16sdtdh w16du">
   <w:docDefaults>
     <w:rPrDefault>
       <w:rPr>

</xml_diff>

<commit_message>
Added visualized tower recharges
Added a bar beneath each tower button that visualizes the remaining recharge on the tower.
Also added a label with the resource cost of the tower to the button. Likely placeholder, I plan to make proper icons for each tower that includes the resource cost in them.
</commit_message>
<xml_diff>
--- a/Rouge Defense/Self-Organization/General plan.docx
+++ b/Rouge Defense/Self-Organization/General plan.docx
@@ -421,8 +421,14 @@
           <w:ilvl w:val="1"/>
           <w:numId w:val="2"/>
         </w:numPr>
-      </w:pPr>
-      <w:r>
+        <w:rPr>
+          <w:highlight w:val="yellow"/>
+        </w:rPr>
+      </w:pPr>
+      <w:r>
+        <w:rPr>
+          <w:highlight w:val="yellow"/>
+        </w:rPr>
         <w:t>Visualize tower recharges</w:t>
       </w:r>
     </w:p>
@@ -508,6 +514,18 @@
       </w:pPr>
       <w:r>
         <w:t>Different enemies (different amounts of health for now)</w:t>
+      </w:r>
+    </w:p>
+    <w:p>
+      <w:pPr>
+        <w:pStyle w:val="ListParagraph"/>
+        <w:numPr>
+          <w:ilvl w:val="0"/>
+          <w:numId w:val="2"/>
+        </w:numPr>
+      </w:pPr>
+      <w:r>
+        <w:t>Make proper icons for towers with resource cost</w:t>
       </w:r>
     </w:p>
     <w:sectPr>

</xml_diff>

<commit_message>
Added tower icons and improvements
Added tower icons for the tower buttons and appropriate behaviors for being clicked.
Added icon for pause menu.
Added button for returning to menu.
Added quit button to menu.
Added proper ending to tutorial.
Adjusted a bit of code in the resource_generator so that it works in multiple scenes instead of being hard-coded to basic level.
</commit_message>
<xml_diff>
--- a/Rouge Defense/Self-Organization/General plan.docx
+++ b/Rouge Defense/Self-Organization/General plan.docx
@@ -152,16 +152,8 @@
         <w:rPr>
           <w:highlight w:val="yellow"/>
         </w:rPr>
-        <w:t xml:space="preserve">Make basic </w:t>
-      </w:r>
-      <w:proofErr w:type="gramStart"/>
-      <w:r>
-        <w:rPr>
-          <w:highlight w:val="yellow"/>
-        </w:rPr>
-        <w:t>grid</w:t>
-      </w:r>
-      <w:proofErr w:type="gramEnd"/>
+        <w:t>Make basic grid</w:t>
+      </w:r>
     </w:p>
     <w:p>
       <w:pPr>
@@ -178,16 +170,8 @@
         <w:rPr>
           <w:highlight w:val="yellow"/>
         </w:rPr>
-        <w:t xml:space="preserve">Place a </w:t>
-      </w:r>
-      <w:proofErr w:type="gramStart"/>
-      <w:r>
-        <w:rPr>
-          <w:highlight w:val="yellow"/>
-        </w:rPr>
-        <w:t>tower</w:t>
-      </w:r>
-      <w:proofErr w:type="gramEnd"/>
+        <w:t>Place a tower</w:t>
+      </w:r>
     </w:p>
     <w:p>
       <w:pPr>
@@ -204,16 +188,8 @@
         <w:rPr>
           <w:highlight w:val="yellow"/>
         </w:rPr>
-        <w:t xml:space="preserve">Enemy that </w:t>
-      </w:r>
-      <w:proofErr w:type="gramStart"/>
-      <w:r>
-        <w:rPr>
-          <w:highlight w:val="yellow"/>
-        </w:rPr>
-        <w:t>moves</w:t>
-      </w:r>
-      <w:proofErr w:type="gramEnd"/>
+        <w:t>Enemy that moves</w:t>
+      </w:r>
     </w:p>
     <w:p>
       <w:pPr>
@@ -230,16 +206,8 @@
         <w:rPr>
           <w:highlight w:val="yellow"/>
         </w:rPr>
-        <w:t xml:space="preserve">Fix current bugs with </w:t>
-      </w:r>
-      <w:proofErr w:type="gramStart"/>
-      <w:r>
-        <w:rPr>
-          <w:highlight w:val="yellow"/>
-        </w:rPr>
-        <w:t>enemy</w:t>
-      </w:r>
-      <w:proofErr w:type="gramEnd"/>
+        <w:t>Fix current bugs with enemy</w:t>
+      </w:r>
     </w:p>
     <w:p>
       <w:pPr>
@@ -256,16 +224,8 @@
         <w:rPr>
           <w:highlight w:val="yellow"/>
         </w:rPr>
-        <w:t xml:space="preserve">Projectiles go </w:t>
-      </w:r>
-      <w:proofErr w:type="gramStart"/>
-      <w:r>
-        <w:rPr>
-          <w:highlight w:val="yellow"/>
-        </w:rPr>
-        <w:t>through</w:t>
-      </w:r>
-      <w:proofErr w:type="gramEnd"/>
+        <w:t>Projectiles go through</w:t>
+      </w:r>
     </w:p>
     <w:p>
       <w:pPr>
@@ -282,16 +242,8 @@
         <w:rPr>
           <w:highlight w:val="yellow"/>
         </w:rPr>
-        <w:t xml:space="preserve">Game crashes on </w:t>
-      </w:r>
-      <w:proofErr w:type="gramStart"/>
-      <w:r>
-        <w:rPr>
-          <w:highlight w:val="yellow"/>
-        </w:rPr>
-        <w:t>death</w:t>
-      </w:r>
-      <w:proofErr w:type="gramEnd"/>
+        <w:t>Game crashes on death</w:t>
+      </w:r>
     </w:p>
     <w:p>
       <w:pPr>
@@ -314,13 +266,8 @@
         </w:numPr>
       </w:pPr>
       <w:r>
-        <w:t xml:space="preserve">Ideally want enemies to degrade naturally, but may not be possible with online assets, so may want to just have health bars as a </w:t>
-      </w:r>
-      <w:proofErr w:type="gramStart"/>
-      <w:r>
-        <w:t>compromise</w:t>
-      </w:r>
-      <w:proofErr w:type="gramEnd"/>
+        <w:t>Ideally want enemies to degrade naturally, but may not be possible with online assets, so may want to just have health bars as a compromise</w:t>
+      </w:r>
     </w:p>
     <w:p>
       <w:pPr>
@@ -356,16 +303,8 @@
         <w:rPr>
           <w:highlight w:val="yellow"/>
         </w:rPr>
-        <w:t xml:space="preserve">Generate </w:t>
-      </w:r>
-      <w:proofErr w:type="gramStart"/>
-      <w:r>
-        <w:rPr>
-          <w:highlight w:val="yellow"/>
-        </w:rPr>
-        <w:t>resources</w:t>
-      </w:r>
-      <w:proofErr w:type="gramEnd"/>
+        <w:t>Generate resources</w:t>
+      </w:r>
     </w:p>
     <w:p>
       <w:pPr>
@@ -382,16 +321,8 @@
         <w:rPr>
           <w:highlight w:val="yellow"/>
         </w:rPr>
-        <w:t xml:space="preserve">Implement the other 3 main </w:t>
-      </w:r>
-      <w:proofErr w:type="gramStart"/>
-      <w:r>
-        <w:rPr>
-          <w:highlight w:val="yellow"/>
-        </w:rPr>
-        <w:t>towers</w:t>
-      </w:r>
-      <w:proofErr w:type="gramEnd"/>
+        <w:t>Implement the other 3 main towers</w:t>
+      </w:r>
     </w:p>
     <w:p>
       <w:pPr>
@@ -462,30 +393,8 @@
         <w:rPr>
           <w:highlight w:val="yellow"/>
         </w:rPr>
-        <w:t>Rename “</w:t>
-      </w:r>
-      <w:proofErr w:type="spellStart"/>
-      <w:r>
-        <w:rPr>
-          <w:highlight w:val="yellow"/>
-        </w:rPr>
-        <w:t>Test_tower</w:t>
-      </w:r>
-      <w:proofErr w:type="spellEnd"/>
-      <w:r>
-        <w:rPr>
-          <w:highlight w:val="yellow"/>
-        </w:rPr>
-        <w:t xml:space="preserve">” stuff to basic </w:t>
-      </w:r>
-      <w:proofErr w:type="gramStart"/>
-      <w:r>
-        <w:rPr>
-          <w:highlight w:val="yellow"/>
-        </w:rPr>
-        <w:t>shooter</w:t>
-      </w:r>
-      <w:proofErr w:type="gramEnd"/>
+        <w:t>Rename “Test_tower” stuff to basic shooter</w:t>
+      </w:r>
     </w:p>
     <w:p>
       <w:pPr>
@@ -520,16 +429,8 @@
         <w:rPr>
           <w:highlight w:val="yellow"/>
         </w:rPr>
-        <w:t xml:space="preserve">Visualize tower </w:t>
-      </w:r>
-      <w:proofErr w:type="gramStart"/>
-      <w:r>
-        <w:rPr>
-          <w:highlight w:val="yellow"/>
-        </w:rPr>
-        <w:t>recharges</w:t>
-      </w:r>
-      <w:proofErr w:type="gramEnd"/>
+        <w:t>Visualize tower recharges</w:t>
+      </w:r>
     </w:p>
     <w:p>
       <w:pPr>
@@ -552,13 +453,8 @@
         </w:numPr>
       </w:pPr>
       <w:r>
-        <w:t xml:space="preserve">Base level with preset credits per wave, randomly spend credits on enemies in random </w:t>
-      </w:r>
-      <w:proofErr w:type="gramStart"/>
-      <w:r>
-        <w:t>lanes</w:t>
-      </w:r>
-      <w:proofErr w:type="gramEnd"/>
+        <w:t>Base level with preset credits per wave, randomly spend credits on enemies in random lanes</w:t>
+      </w:r>
     </w:p>
     <w:p>
       <w:pPr>
@@ -569,13 +465,8 @@
         </w:numPr>
       </w:pPr>
       <w:r>
-        <w:t xml:space="preserve">Each level increases overall credits, spread out evenly among </w:t>
-      </w:r>
-      <w:proofErr w:type="gramStart"/>
-      <w:r>
-        <w:t>waves</w:t>
-      </w:r>
-      <w:proofErr w:type="gramEnd"/>
+        <w:t>Each level increases overall credits, spread out evenly among waves</w:t>
+      </w:r>
     </w:p>
     <w:p>
       <w:pPr>
@@ -610,13 +501,8 @@
         </w:numPr>
       </w:pPr>
       <w:r>
-        <w:t xml:space="preserve">Timer can be superseded by damaging enemies fast enough, but would need to track overall health of enemies in wave for that to </w:t>
-      </w:r>
-      <w:proofErr w:type="gramStart"/>
-      <w:r>
-        <w:t>work</w:t>
-      </w:r>
-      <w:proofErr w:type="gramEnd"/>
+        <w:t>Timer can be superseded by damaging enemies fast enough, but would need to track overall health of enemies in wave for that to work</w:t>
+      </w:r>
     </w:p>
     <w:p>
       <w:pPr>
@@ -639,13 +525,8 @@
         </w:numPr>
       </w:pPr>
       <w:r>
-        <w:t xml:space="preserve">Make proper icons for towers with resource </w:t>
-      </w:r>
-      <w:proofErr w:type="gramStart"/>
-      <w:r>
-        <w:t>cost</w:t>
-      </w:r>
-      <w:proofErr w:type="gramEnd"/>
+        <w:t>Make proper icons for towers with resource cost</w:t>
+      </w:r>
     </w:p>
     <w:p>
       <w:pPr>
@@ -662,16 +543,8 @@
         <w:rPr>
           <w:highlight w:val="yellow"/>
         </w:rPr>
-        <w:t xml:space="preserve">Pause </w:t>
-      </w:r>
-      <w:proofErr w:type="gramStart"/>
-      <w:r>
-        <w:rPr>
-          <w:highlight w:val="yellow"/>
-        </w:rPr>
-        <w:t>menu</w:t>
-      </w:r>
-      <w:proofErr w:type="gramEnd"/>
+        <w:t>Pause menu</w:t>
+      </w:r>
     </w:p>
     <w:p>
       <w:pPr>
@@ -785,15 +658,7 @@
         </w:numPr>
       </w:pPr>
       <w:r>
-        <w:t xml:space="preserve">You generate resources over time, but you’ll </w:t>
-      </w:r>
-      <w:proofErr w:type="gramStart"/>
-      <w:r>
-        <w:t>want to also</w:t>
-      </w:r>
-      <w:proofErr w:type="gramEnd"/>
-      <w:r>
-        <w:t xml:space="preserve"> place some resource producers to speed up your resource generation.</w:t>
+        <w:t>You generate resources over time, but you’ll want to also place some resource producers to speed up your resource generation.</w:t>
       </w:r>
     </w:p>
     <w:p>
@@ -805,15 +670,7 @@
         </w:numPr>
       </w:pPr>
       <w:r>
-        <w:t xml:space="preserve">Here, </w:t>
-      </w:r>
-      <w:proofErr w:type="gramStart"/>
-      <w:r>
-        <w:t>place</w:t>
-      </w:r>
-      <w:proofErr w:type="gramEnd"/>
-      <w:r>
-        <w:t xml:space="preserve"> a resource generator now.</w:t>
+        <w:t>Here, place a resource generator now.</w:t>
       </w:r>
     </w:p>
     <w:p>
@@ -877,6 +734,59 @@
       </w:r>
       <w:r>
         <w:t xml:space="preserve"> You can handle this now, right?</w:t>
+      </w:r>
+    </w:p>
+    <w:p>
+      <w:r>
+        <w:t>Current to-do:</w:t>
+      </w:r>
+    </w:p>
+    <w:p>
+      <w:pPr>
+        <w:pStyle w:val="ListParagraph"/>
+        <w:numPr>
+          <w:ilvl w:val="0"/>
+          <w:numId w:val="3"/>
+        </w:numPr>
+      </w:pPr>
+      <w:r>
+        <w:t>Add better icons for buttons in menu</w:t>
+      </w:r>
+    </w:p>
+    <w:p>
+      <w:pPr>
+        <w:pStyle w:val="ListParagraph"/>
+        <w:numPr>
+          <w:ilvl w:val="0"/>
+          <w:numId w:val="3"/>
+        </w:numPr>
+      </w:pPr>
+      <w:r>
+        <w:t>Add better logo</w:t>
+      </w:r>
+    </w:p>
+    <w:p>
+      <w:pPr>
+        <w:pStyle w:val="ListParagraph"/>
+        <w:numPr>
+          <w:ilvl w:val="0"/>
+          <w:numId w:val="3"/>
+        </w:numPr>
+      </w:pPr>
+      <w:r>
+        <w:t>Make pause screen look better</w:t>
+      </w:r>
+    </w:p>
+    <w:p>
+      <w:pPr>
+        <w:pStyle w:val="ListParagraph"/>
+        <w:numPr>
+          <w:ilvl w:val="0"/>
+          <w:numId w:val="3"/>
+        </w:numPr>
+      </w:pPr>
+      <w:r>
+        <w:t>Add multiple levels</w:t>
       </w:r>
     </w:p>
     <w:sectPr>
@@ -892,6 +802,119 @@
 <file path=word/numbering.xml><?xml version="1.0" encoding="utf-8"?>
 <w:numbering xmlns:wpc="http://schemas.microsoft.com/office/word/2010/wordprocessingCanvas" xmlns:cx="http://schemas.microsoft.com/office/drawing/2014/chartex" xmlns:cx1="http://schemas.microsoft.com/office/drawing/2015/9/8/chartex" xmlns:cx2="http://schemas.microsoft.com/office/drawing/2015/10/21/chartex" xmlns:cx3="http://schemas.microsoft.com/office/drawing/2016/5/9/chartex" xmlns:cx4="http://schemas.microsoft.com/office/drawing/2016/5/10/chartex" xmlns:cx5="http://schemas.microsoft.com/office/drawing/2016/5/11/chartex" xmlns:cx6="http://schemas.microsoft.com/office/drawing/2016/5/12/chartex" xmlns:cx7="http://schemas.microsoft.com/office/drawing/2016/5/13/chartex" xmlns:cx8="http://schemas.microsoft.com/office/drawing/2016/5/14/chartex" xmlns:mc="http://schemas.openxmlformats.org/markup-compatibility/2006" xmlns:aink="http://schemas.microsoft.com/office/drawing/2016/ink" xmlns:am3d="http://schemas.microsoft.com/office/drawing/2017/model3d" xmlns:o="urn:schemas-microsoft-com:office:office" xmlns:oel="http://schemas.microsoft.com/office/2019/extlst" xmlns:r="http://schemas.openxmlformats.org/officeDocument/2006/relationships" xmlns:m="http://schemas.openxmlformats.org/officeDocument/2006/math" xmlns:v="urn:schemas-microsoft-com:vml" xmlns:wp14="http://schemas.microsoft.com/office/word/2010/wordprocessingDrawing" xmlns:wp="http://schemas.openxmlformats.org/drawingml/2006/wordprocessingDrawing" xmlns:w10="urn:schemas-microsoft-com:office:word" xmlns:w="http://schemas.openxmlformats.org/wordprocessingml/2006/main" xmlns:w14="http://schemas.microsoft.com/office/word/2010/wordml" xmlns:w15="http://schemas.microsoft.com/office/word/2012/wordml" xmlns:w16cex="http://schemas.microsoft.com/office/word/2018/wordml/cex" xmlns:w16cid="http://schemas.microsoft.com/office/word/2016/wordml/cid" xmlns:w16="http://schemas.microsoft.com/office/word/2018/wordml" xmlns:w16du="http://schemas.microsoft.com/office/word/2023/wordml/word16du" xmlns:w16sdtdh="http://schemas.microsoft.com/office/word/2020/wordml/sdtdatahash" xmlns:w16se="http://schemas.microsoft.com/office/word/2015/wordml/symex" xmlns:wpg="http://schemas.microsoft.com/office/word/2010/wordprocessingGroup" xmlns:wpi="http://schemas.microsoft.com/office/word/2010/wordprocessingInk" xmlns:wne="http://schemas.microsoft.com/office/word/2006/wordml" xmlns:wps="http://schemas.microsoft.com/office/word/2010/wordprocessingShape" mc:Ignorable="w14 w15 w16se w16cid w16 w16cex w16sdtdh w16du wp14">
   <w:abstractNum w:abstractNumId="0" w15:restartNumberingAfterBreak="0">
+    <w:nsid w:val="13AF6669"/>
+    <w:multiLevelType w:val="hybridMultilevel"/>
+    <w:tmpl w:val="1D64D1FA"/>
+    <w:lvl w:ilvl="0" w:tplc="04090001">
+      <w:start w:val="1"/>
+      <w:numFmt w:val="bullet"/>
+      <w:lvlText w:val=""/>
+      <w:lvlJc w:val="left"/>
+      <w:pPr>
+        <w:ind w:left="720" w:hanging="360"/>
+      </w:pPr>
+      <w:rPr>
+        <w:rFonts w:ascii="Symbol" w:hAnsi="Symbol" w:hint="default"/>
+      </w:rPr>
+    </w:lvl>
+    <w:lvl w:ilvl="1" w:tplc="04090003" w:tentative="1">
+      <w:start w:val="1"/>
+      <w:numFmt w:val="bullet"/>
+      <w:lvlText w:val="o"/>
+      <w:lvlJc w:val="left"/>
+      <w:pPr>
+        <w:ind w:left="1440" w:hanging="360"/>
+      </w:pPr>
+      <w:rPr>
+        <w:rFonts w:ascii="Courier New" w:hAnsi="Courier New" w:cs="Courier New" w:hint="default"/>
+      </w:rPr>
+    </w:lvl>
+    <w:lvl w:ilvl="2" w:tplc="04090005" w:tentative="1">
+      <w:start w:val="1"/>
+      <w:numFmt w:val="bullet"/>
+      <w:lvlText w:val=""/>
+      <w:lvlJc w:val="left"/>
+      <w:pPr>
+        <w:ind w:left="2160" w:hanging="360"/>
+      </w:pPr>
+      <w:rPr>
+        <w:rFonts w:ascii="Wingdings" w:hAnsi="Wingdings" w:hint="default"/>
+      </w:rPr>
+    </w:lvl>
+    <w:lvl w:ilvl="3" w:tplc="04090001" w:tentative="1">
+      <w:start w:val="1"/>
+      <w:numFmt w:val="bullet"/>
+      <w:lvlText w:val=""/>
+      <w:lvlJc w:val="left"/>
+      <w:pPr>
+        <w:ind w:left="2880" w:hanging="360"/>
+      </w:pPr>
+      <w:rPr>
+        <w:rFonts w:ascii="Symbol" w:hAnsi="Symbol" w:hint="default"/>
+      </w:rPr>
+    </w:lvl>
+    <w:lvl w:ilvl="4" w:tplc="04090003" w:tentative="1">
+      <w:start w:val="1"/>
+      <w:numFmt w:val="bullet"/>
+      <w:lvlText w:val="o"/>
+      <w:lvlJc w:val="left"/>
+      <w:pPr>
+        <w:ind w:left="3600" w:hanging="360"/>
+      </w:pPr>
+      <w:rPr>
+        <w:rFonts w:ascii="Courier New" w:hAnsi="Courier New" w:cs="Courier New" w:hint="default"/>
+      </w:rPr>
+    </w:lvl>
+    <w:lvl w:ilvl="5" w:tplc="04090005" w:tentative="1">
+      <w:start w:val="1"/>
+      <w:numFmt w:val="bullet"/>
+      <w:lvlText w:val=""/>
+      <w:lvlJc w:val="left"/>
+      <w:pPr>
+        <w:ind w:left="4320" w:hanging="360"/>
+      </w:pPr>
+      <w:rPr>
+        <w:rFonts w:ascii="Wingdings" w:hAnsi="Wingdings" w:hint="default"/>
+      </w:rPr>
+    </w:lvl>
+    <w:lvl w:ilvl="6" w:tplc="04090001" w:tentative="1">
+      <w:start w:val="1"/>
+      <w:numFmt w:val="bullet"/>
+      <w:lvlText w:val=""/>
+      <w:lvlJc w:val="left"/>
+      <w:pPr>
+        <w:ind w:left="5040" w:hanging="360"/>
+      </w:pPr>
+      <w:rPr>
+        <w:rFonts w:ascii="Symbol" w:hAnsi="Symbol" w:hint="default"/>
+      </w:rPr>
+    </w:lvl>
+    <w:lvl w:ilvl="7" w:tplc="04090003" w:tentative="1">
+      <w:start w:val="1"/>
+      <w:numFmt w:val="bullet"/>
+      <w:lvlText w:val="o"/>
+      <w:lvlJc w:val="left"/>
+      <w:pPr>
+        <w:ind w:left="5760" w:hanging="360"/>
+      </w:pPr>
+      <w:rPr>
+        <w:rFonts w:ascii="Courier New" w:hAnsi="Courier New" w:cs="Courier New" w:hint="default"/>
+      </w:rPr>
+    </w:lvl>
+    <w:lvl w:ilvl="8" w:tplc="04090005" w:tentative="1">
+      <w:start w:val="1"/>
+      <w:numFmt w:val="bullet"/>
+      <w:lvlText w:val=""/>
+      <w:lvlJc w:val="left"/>
+      <w:pPr>
+        <w:ind w:left="6480" w:hanging="360"/>
+      </w:pPr>
+      <w:rPr>
+        <w:rFonts w:ascii="Wingdings" w:hAnsi="Wingdings" w:hint="default"/>
+      </w:rPr>
+    </w:lvl>
+  </w:abstractNum>
+  <w:abstractNum w:abstractNumId="1" w15:restartNumberingAfterBreak="0">
     <w:nsid w:val="316416B4"/>
     <w:multiLevelType w:val="hybridMultilevel"/>
     <w:tmpl w:val="39E8E0A6"/>
@@ -1004,7 +1027,7 @@
       </w:rPr>
     </w:lvl>
   </w:abstractNum>
-  <w:abstractNum w:abstractNumId="1" w15:restartNumberingAfterBreak="0">
+  <w:abstractNum w:abstractNumId="2" w15:restartNumberingAfterBreak="0">
     <w:nsid w:val="630163C3"/>
     <w:multiLevelType w:val="hybridMultilevel"/>
     <w:tmpl w:val="E286A92A"/>
@@ -1118,9 +1141,12 @@
     </w:lvl>
   </w:abstractNum>
   <w:num w:numId="1" w16cid:durableId="1403867517">
+    <w:abstractNumId w:val="2"/>
+  </w:num>
+  <w:num w:numId="2" w16cid:durableId="461964846">
     <w:abstractNumId w:val="1"/>
   </w:num>
-  <w:num w:numId="2" w16cid:durableId="461964846">
+  <w:num w:numId="3" w16cid:durableId="1313484686">
     <w:abstractNumId w:val="0"/>
   </w:num>
 </w:numbering>

</xml_diff>